<commit_message>
Update Modul Software Quality Assurance QA(Video 3-15) RANIA ANNISA.docx
</commit_message>
<xml_diff>
--- a/Modul Software Quality Assurance QA(Video 3-15) RANIA ANNISA.docx
+++ b/Modul Software Quality Assurance QA(Video 3-15) RANIA ANNISA.docx
@@ -3192,7 +3192,7 @@
       <w:pPr>
         <w:pStyle w:val="ListParagraph"/>
         <w:spacing w:line="360" w:lineRule="auto"/>
-        <w:jc w:val="both"/>
+        <w:jc w:val="center"/>
         <w:rPr>
           <w:rFonts w:ascii="Times New Roman" w:hAnsi="Times New Roman" w:cs="Times New Roman"/>
           <w:sz w:val="24"/>
@@ -10077,9 +10077,8 @@
           <w:szCs w:val="24"/>
           <w:lang w:eastAsia="en-ID"/>
         </w:rPr>
-        <w:t>kamu</w:t>
-      </w:r>
-      <w:proofErr w:type="spellEnd"/>
+        <w:t>di</w:t>
+      </w:r>
       <w:r>
         <w:rPr>
           <w:rFonts w:ascii="Times New Roman" w:eastAsia="Times New Roman" w:hAnsi="Times New Roman" w:cs="Times New Roman"/>
@@ -10087,17 +10086,7 @@
           <w:szCs w:val="24"/>
           <w:lang w:eastAsia="en-ID"/>
         </w:rPr>
-        <w:t xml:space="preserve"> </w:t>
-      </w:r>
-      <w:proofErr w:type="spellStart"/>
-      <w:r>
-        <w:rPr>
-          <w:rFonts w:ascii="Times New Roman" w:eastAsia="Times New Roman" w:hAnsi="Times New Roman" w:cs="Times New Roman"/>
-          <w:sz w:val="24"/>
-          <w:szCs w:val="24"/>
-          <w:lang w:eastAsia="en-ID"/>
-        </w:rPr>
-        <w:t>menjalankan</w:t>
+        <w:t>jalankan</w:t>
       </w:r>
       <w:proofErr w:type="spellEnd"/>
       <w:r>
@@ -11598,124 +11587,146 @@
           <w:sz w:val="24"/>
           <w:szCs w:val="24"/>
         </w:rPr>
-        <w:t>nomor</w:t>
-      </w:r>
-      <w:proofErr w:type="spellEnd"/>
-      <w:r>
-        <w:rPr>
-          <w:rFonts w:ascii="Times New Roman" w:hAnsi="Times New Roman" w:cs="Times New Roman"/>
-          <w:sz w:val="24"/>
-          <w:szCs w:val="24"/>
-        </w:rPr>
-        <w:t xml:space="preserve"> </w:t>
-      </w:r>
-      <w:proofErr w:type="spellStart"/>
-      <w:r>
-        <w:rPr>
-          <w:rFonts w:ascii="Times New Roman" w:hAnsi="Times New Roman" w:cs="Times New Roman"/>
-          <w:sz w:val="24"/>
-          <w:szCs w:val="24"/>
-        </w:rPr>
-        <w:t>satu</w:t>
-      </w:r>
-      <w:proofErr w:type="spellEnd"/>
-      <w:r>
-        <w:rPr>
-          <w:rFonts w:ascii="Times New Roman" w:hAnsi="Times New Roman" w:cs="Times New Roman"/>
-          <w:sz w:val="24"/>
-          <w:szCs w:val="24"/>
-        </w:rPr>
-        <w:t xml:space="preserve"> </w:t>
-      </w:r>
-      <w:proofErr w:type="spellStart"/>
-      <w:r>
-        <w:rPr>
-          <w:rFonts w:ascii="Times New Roman" w:hAnsi="Times New Roman" w:cs="Times New Roman"/>
-          <w:sz w:val="24"/>
-          <w:szCs w:val="24"/>
-        </w:rPr>
-        <w:t>dalam</w:t>
-      </w:r>
-      <w:proofErr w:type="spellEnd"/>
-      <w:r>
-        <w:rPr>
-          <w:rFonts w:ascii="Times New Roman" w:hAnsi="Times New Roman" w:cs="Times New Roman"/>
-          <w:sz w:val="24"/>
-          <w:szCs w:val="24"/>
-        </w:rPr>
-        <w:t xml:space="preserve"> </w:t>
-      </w:r>
-      <w:proofErr w:type="spellStart"/>
-      <w:r>
-        <w:rPr>
-          <w:rFonts w:ascii="Times New Roman" w:hAnsi="Times New Roman" w:cs="Times New Roman"/>
-          <w:sz w:val="24"/>
-          <w:szCs w:val="24"/>
-        </w:rPr>
-        <w:t>sebuah</w:t>
-      </w:r>
-      <w:proofErr w:type="spellEnd"/>
-      <w:r>
-        <w:rPr>
-          <w:rFonts w:ascii="Times New Roman" w:hAnsi="Times New Roman" w:cs="Times New Roman"/>
-          <w:sz w:val="24"/>
-          <w:szCs w:val="24"/>
-        </w:rPr>
-        <w:t xml:space="preserve"> </w:t>
-      </w:r>
-      <w:proofErr w:type="spellStart"/>
-      <w:r>
-        <w:rPr>
-          <w:rFonts w:ascii="Times New Roman" w:hAnsi="Times New Roman" w:cs="Times New Roman"/>
-          <w:sz w:val="24"/>
-          <w:szCs w:val="24"/>
-        </w:rPr>
-        <w:t>popularitas</w:t>
-      </w:r>
-      <w:proofErr w:type="spellEnd"/>
-      <w:r>
-        <w:rPr>
-          <w:rFonts w:ascii="Times New Roman" w:hAnsi="Times New Roman" w:cs="Times New Roman"/>
-          <w:sz w:val="24"/>
-          <w:szCs w:val="24"/>
-        </w:rPr>
-        <w:t xml:space="preserve">, yang mana 34 </w:t>
-      </w:r>
-      <w:proofErr w:type="spellStart"/>
-      <w:r>
-        <w:rPr>
-          <w:rFonts w:ascii="Times New Roman" w:hAnsi="Times New Roman" w:cs="Times New Roman"/>
-          <w:sz w:val="24"/>
-          <w:szCs w:val="24"/>
-        </w:rPr>
-        <w:t>persen</w:t>
-      </w:r>
-      <w:proofErr w:type="spellEnd"/>
-      <w:r>
-        <w:rPr>
-          <w:rFonts w:ascii="Times New Roman" w:hAnsi="Times New Roman" w:cs="Times New Roman"/>
-          <w:sz w:val="24"/>
-          <w:szCs w:val="24"/>
-        </w:rPr>
-        <w:t xml:space="preserve"> </w:t>
-      </w:r>
-      <w:proofErr w:type="spellStart"/>
-      <w:r>
-        <w:rPr>
-          <w:rFonts w:ascii="Times New Roman" w:hAnsi="Times New Roman" w:cs="Times New Roman"/>
-          <w:sz w:val="24"/>
-          <w:szCs w:val="24"/>
-        </w:rPr>
-        <w:t>cacat</w:t>
-      </w:r>
-      <w:proofErr w:type="spellEnd"/>
-      <w:r>
-        <w:rPr>
-          <w:rFonts w:ascii="Times New Roman" w:hAnsi="Times New Roman" w:cs="Times New Roman"/>
-          <w:sz w:val="24"/>
-          <w:szCs w:val="24"/>
-        </w:rPr>
-        <w:t>.</w:t>
+        <w:t>hal</w:t>
+      </w:r>
+      <w:proofErr w:type="spellEnd"/>
+      <w:r>
+        <w:rPr>
+          <w:rFonts w:ascii="Times New Roman" w:hAnsi="Times New Roman" w:cs="Times New Roman"/>
+          <w:sz w:val="24"/>
+          <w:szCs w:val="24"/>
+        </w:rPr>
+        <w:t xml:space="preserve"> </w:t>
+      </w:r>
+      <w:proofErr w:type="spellStart"/>
+      <w:r>
+        <w:rPr>
+          <w:rFonts w:ascii="Times New Roman" w:hAnsi="Times New Roman" w:cs="Times New Roman"/>
+          <w:sz w:val="24"/>
+          <w:szCs w:val="24"/>
+        </w:rPr>
+        <w:t>utama</w:t>
+      </w:r>
+      <w:proofErr w:type="spellEnd"/>
+      <w:r>
+        <w:rPr>
+          <w:rFonts w:ascii="Times New Roman" w:hAnsi="Times New Roman" w:cs="Times New Roman"/>
+          <w:sz w:val="24"/>
+          <w:szCs w:val="24"/>
+        </w:rPr>
+        <w:t xml:space="preserve"> yang </w:t>
+      </w:r>
+      <w:proofErr w:type="spellStart"/>
+      <w:r>
+        <w:rPr>
+          <w:rFonts w:ascii="Times New Roman" w:hAnsi="Times New Roman" w:cs="Times New Roman"/>
+          <w:sz w:val="24"/>
+          <w:szCs w:val="24"/>
+        </w:rPr>
+        <w:t>menjadi</w:t>
+      </w:r>
+      <w:proofErr w:type="spellEnd"/>
+      <w:r>
+        <w:rPr>
+          <w:rFonts w:ascii="Times New Roman" w:hAnsi="Times New Roman" w:cs="Times New Roman"/>
+          <w:sz w:val="24"/>
+          <w:szCs w:val="24"/>
+        </w:rPr>
+        <w:t xml:space="preserve"> </w:t>
+      </w:r>
+      <w:proofErr w:type="spellStart"/>
+      <w:r>
+        <w:rPr>
+          <w:rFonts w:ascii="Times New Roman" w:hAnsi="Times New Roman" w:cs="Times New Roman"/>
+          <w:sz w:val="24"/>
+          <w:szCs w:val="24"/>
+        </w:rPr>
+        <w:t>masalah</w:t>
+      </w:r>
+      <w:proofErr w:type="spellEnd"/>
+      <w:r>
+        <w:rPr>
+          <w:rFonts w:ascii="Times New Roman" w:hAnsi="Times New Roman" w:cs="Times New Roman"/>
+          <w:sz w:val="24"/>
+          <w:szCs w:val="24"/>
+        </w:rPr>
+        <w:t xml:space="preserve"> /defec</w:t>
+      </w:r>
+      <w:r>
+        <w:rPr>
+          <w:rFonts w:ascii="Times New Roman" w:hAnsi="Times New Roman" w:cs="Times New Roman"/>
+          <w:sz w:val="24"/>
+          <w:szCs w:val="24"/>
+        </w:rPr>
+        <w:t xml:space="preserve">t </w:t>
+      </w:r>
+      <w:r>
+        <w:rPr>
+          <w:rFonts w:ascii="Times New Roman" w:hAnsi="Times New Roman" w:cs="Times New Roman"/>
+          <w:sz w:val="24"/>
+          <w:szCs w:val="24"/>
+        </w:rPr>
+        <w:t xml:space="preserve">yang </w:t>
+      </w:r>
+      <w:r>
+        <w:rPr>
+          <w:rFonts w:ascii="Times New Roman" w:hAnsi="Times New Roman" w:cs="Times New Roman"/>
+          <w:sz w:val="24"/>
+          <w:szCs w:val="24"/>
+        </w:rPr>
+        <w:t xml:space="preserve">sangat </w:t>
+      </w:r>
+      <w:proofErr w:type="spellStart"/>
+      <w:r>
+        <w:rPr>
+          <w:rFonts w:ascii="Times New Roman" w:hAnsi="Times New Roman" w:cs="Times New Roman"/>
+          <w:sz w:val="24"/>
+          <w:szCs w:val="24"/>
+        </w:rPr>
+        <w:t>berpengaruh</w:t>
+      </w:r>
+      <w:proofErr w:type="spellEnd"/>
+      <w:r>
+        <w:rPr>
+          <w:rFonts w:ascii="Times New Roman" w:hAnsi="Times New Roman" w:cs="Times New Roman"/>
+          <w:sz w:val="24"/>
+          <w:szCs w:val="24"/>
+        </w:rPr>
+        <w:t xml:space="preserve"> </w:t>
+      </w:r>
+      <w:proofErr w:type="spellStart"/>
+      <w:r>
+        <w:rPr>
+          <w:rFonts w:ascii="Times New Roman" w:hAnsi="Times New Roman" w:cs="Times New Roman"/>
+          <w:sz w:val="24"/>
+          <w:szCs w:val="24"/>
+        </w:rPr>
+        <w:t>ter</w:t>
+      </w:r>
+      <w:r>
+        <w:rPr>
+          <w:rFonts w:ascii="Times New Roman" w:hAnsi="Times New Roman" w:cs="Times New Roman"/>
+          <w:sz w:val="24"/>
+          <w:szCs w:val="24"/>
+        </w:rPr>
+        <w:t>hadap</w:t>
+      </w:r>
+      <w:proofErr w:type="spellEnd"/>
+      <w:r>
+        <w:rPr>
+          <w:rFonts w:ascii="Times New Roman" w:hAnsi="Times New Roman" w:cs="Times New Roman"/>
+          <w:sz w:val="24"/>
+          <w:szCs w:val="24"/>
+        </w:rPr>
+        <w:t xml:space="preserve"> software.</w:t>
+      </w:r>
+      <w:r>
+        <w:rPr>
+          <w:rFonts w:ascii="Times New Roman" w:hAnsi="Times New Roman" w:cs="Times New Roman"/>
+          <w:sz w:val="24"/>
+          <w:szCs w:val="24"/>
+        </w:rPr>
+        <w:t xml:space="preserve"> </w:t>
       </w:r>
     </w:p>
     <w:p>
@@ -14041,15 +14052,7 @@
           <w:sz w:val="24"/>
           <w:szCs w:val="24"/>
         </w:rPr>
-        <w:t xml:space="preserve"> </w:t>
-      </w:r>
-      <w:r>
-        <w:rPr>
-          <w:rFonts w:ascii="Times New Roman" w:hAnsi="Times New Roman" w:cs="Times New Roman"/>
-          <w:sz w:val="24"/>
-          <w:szCs w:val="24"/>
-        </w:rPr>
-        <w:t xml:space="preserve">di mana </w:t>
+        <w:t xml:space="preserve"> di mana </w:t>
       </w:r>
       <w:proofErr w:type="spellStart"/>
       <w:r>
@@ -14175,23 +14178,7 @@
           <w:sz w:val="24"/>
           <w:szCs w:val="24"/>
         </w:rPr>
-        <w:t xml:space="preserve"> set input</w:t>
-      </w:r>
-      <w:r>
-        <w:rPr>
-          <w:rFonts w:ascii="Times New Roman" w:hAnsi="Times New Roman" w:cs="Times New Roman"/>
-          <w:sz w:val="24"/>
-          <w:szCs w:val="24"/>
-        </w:rPr>
-        <w:t>,</w:t>
-      </w:r>
-      <w:r>
-        <w:rPr>
-          <w:rFonts w:ascii="Times New Roman" w:hAnsi="Times New Roman" w:cs="Times New Roman"/>
-          <w:sz w:val="24"/>
-          <w:szCs w:val="24"/>
-        </w:rPr>
-        <w:t xml:space="preserve"> yang </w:t>
+        <w:t xml:space="preserve"> set input, yang </w:t>
       </w:r>
       <w:proofErr w:type="spellStart"/>
       <w:r>
@@ -15256,9 +15243,17 @@
           <w:sz w:val="24"/>
           <w:szCs w:val="24"/>
         </w:rPr>
-        <w:t>resmi.</w:t>
-      </w:r>
-      <w:proofErr w:type="spellEnd"/>
+        <w:t>resmi</w:t>
+      </w:r>
+      <w:proofErr w:type="spellEnd"/>
+      <w:r>
+        <w:rPr>
+          <w:rFonts w:ascii="Times New Roman" w:hAnsi="Times New Roman" w:cs="Times New Roman"/>
+          <w:sz w:val="24"/>
+          <w:szCs w:val="24"/>
+        </w:rPr>
+        <w:t>.</w:t>
+      </w:r>
     </w:p>
     <w:p>
       <w:pPr>
@@ -21178,7 +21173,15 @@
           <w:sz w:val="24"/>
           <w:szCs w:val="24"/>
         </w:rPr>
-        <w:t xml:space="preserve"> Adapun </w:t>
+        <w:t xml:space="preserve"> Adapun</w:t>
+      </w:r>
+      <w:r>
+        <w:rPr>
+          <w:rFonts w:ascii="Times New Roman" w:hAnsi="Times New Roman" w:cs="Times New Roman"/>
+          <w:sz w:val="24"/>
+          <w:szCs w:val="24"/>
+        </w:rPr>
+        <w:t xml:space="preserve"> </w:t>
       </w:r>
       <w:proofErr w:type="spellStart"/>
       <w:r>
@@ -21198,14 +21201,6 @@
         <w:t>ujuan</w:t>
       </w:r>
       <w:proofErr w:type="spellEnd"/>
-      <w:r>
-        <w:rPr>
-          <w:rFonts w:ascii="Times New Roman" w:hAnsi="Times New Roman" w:cs="Times New Roman"/>
-          <w:sz w:val="24"/>
-          <w:szCs w:val="24"/>
-        </w:rPr>
-        <w:t> </w:t>
-      </w:r>
       <w:r>
         <w:rPr>
           <w:rFonts w:ascii="Times New Roman" w:hAnsi="Times New Roman" w:cs="Times New Roman"/>
@@ -21737,6 +21732,42 @@
           <w:szCs w:val="24"/>
         </w:rPr>
         <w:t>harapan</w:t>
+      </w:r>
+      <w:proofErr w:type="spellEnd"/>
+      <w:r>
+        <w:rPr>
+          <w:rFonts w:ascii="Times New Roman" w:hAnsi="Times New Roman" w:cs="Times New Roman"/>
+          <w:sz w:val="24"/>
+          <w:szCs w:val="24"/>
+        </w:rPr>
+        <w:t>/</w:t>
+      </w:r>
+      <w:proofErr w:type="spellStart"/>
+      <w:r>
+        <w:rPr>
+          <w:rFonts w:ascii="Times New Roman" w:hAnsi="Times New Roman" w:cs="Times New Roman"/>
+          <w:sz w:val="24"/>
+          <w:szCs w:val="24"/>
+        </w:rPr>
+        <w:t>hasil</w:t>
+      </w:r>
+      <w:proofErr w:type="spellEnd"/>
+      <w:r>
+        <w:rPr>
+          <w:rFonts w:ascii="Times New Roman" w:hAnsi="Times New Roman" w:cs="Times New Roman"/>
+          <w:sz w:val="24"/>
+          <w:szCs w:val="24"/>
+        </w:rPr>
+        <w:t xml:space="preserve"> </w:t>
+      </w:r>
+      <w:proofErr w:type="spellStart"/>
+      <w:r>
+        <w:rPr>
+          <w:rFonts w:ascii="Times New Roman" w:hAnsi="Times New Roman" w:cs="Times New Roman"/>
+          <w:sz w:val="24"/>
+          <w:szCs w:val="24"/>
+        </w:rPr>
+        <w:t>dari</w:t>
       </w:r>
       <w:proofErr w:type="spellEnd"/>
       <w:r>
@@ -22595,15 +22626,7 @@
           <w:sz w:val="24"/>
           <w:szCs w:val="24"/>
         </w:rPr>
-        <w:t xml:space="preserve"> </w:t>
-      </w:r>
-      <w:r>
-        <w:rPr>
-          <w:rFonts w:ascii="Times New Roman" w:hAnsi="Times New Roman" w:cs="Times New Roman"/>
-          <w:sz w:val="24"/>
-          <w:szCs w:val="24"/>
-        </w:rPr>
-        <w:t xml:space="preserve">yang </w:t>
+        <w:t xml:space="preserve"> yang </w:t>
       </w:r>
       <w:proofErr w:type="spellStart"/>
       <w:r>
@@ -25245,6 +25268,1324 @@
         </w:rPr>
         <w:t>.</w:t>
       </w:r>
+      <w:r>
+        <w:rPr>
+          <w:rFonts w:ascii="Times New Roman" w:hAnsi="Times New Roman" w:cs="Times New Roman"/>
+          <w:sz w:val="24"/>
+          <w:szCs w:val="24"/>
+        </w:rPr>
+        <w:t xml:space="preserve"> </w:t>
+      </w:r>
+      <w:r>
+        <w:rPr>
+          <w:rFonts w:ascii="Times New Roman" w:hAnsi="Times New Roman" w:cs="Times New Roman"/>
+          <w:sz w:val="24"/>
+          <w:szCs w:val="24"/>
+        </w:rPr>
+        <w:t xml:space="preserve">Adapun </w:t>
+      </w:r>
+      <w:proofErr w:type="spellStart"/>
+      <w:r>
+        <w:rPr>
+          <w:rFonts w:ascii="Times New Roman" w:hAnsi="Times New Roman" w:cs="Times New Roman"/>
+          <w:sz w:val="24"/>
+          <w:szCs w:val="24"/>
+        </w:rPr>
+        <w:t>tahapan-tahapan</w:t>
+      </w:r>
+      <w:proofErr w:type="spellEnd"/>
+      <w:r>
+        <w:rPr>
+          <w:rFonts w:ascii="Times New Roman" w:hAnsi="Times New Roman" w:cs="Times New Roman"/>
+          <w:sz w:val="24"/>
+          <w:szCs w:val="24"/>
+        </w:rPr>
+        <w:t xml:space="preserve"> </w:t>
+      </w:r>
+      <w:proofErr w:type="spellStart"/>
+      <w:r>
+        <w:rPr>
+          <w:rFonts w:ascii="Times New Roman" w:hAnsi="Times New Roman" w:cs="Times New Roman"/>
+          <w:sz w:val="24"/>
+          <w:szCs w:val="24"/>
+        </w:rPr>
+        <w:t>dari</w:t>
+      </w:r>
+      <w:proofErr w:type="spellEnd"/>
+      <w:r>
+        <w:rPr>
+          <w:rFonts w:ascii="Times New Roman" w:hAnsi="Times New Roman" w:cs="Times New Roman"/>
+          <w:sz w:val="24"/>
+          <w:szCs w:val="24"/>
+        </w:rPr>
+        <w:t xml:space="preserve"> security testing, </w:t>
+      </w:r>
+      <w:proofErr w:type="spellStart"/>
+      <w:r>
+        <w:rPr>
+          <w:rFonts w:ascii="Times New Roman" w:hAnsi="Times New Roman" w:cs="Times New Roman"/>
+          <w:sz w:val="24"/>
+          <w:szCs w:val="24"/>
+        </w:rPr>
+        <w:t>sebagai</w:t>
+      </w:r>
+      <w:proofErr w:type="spellEnd"/>
+      <w:r>
+        <w:rPr>
+          <w:rFonts w:ascii="Times New Roman" w:hAnsi="Times New Roman" w:cs="Times New Roman"/>
+          <w:sz w:val="24"/>
+          <w:szCs w:val="24"/>
+        </w:rPr>
+        <w:t xml:space="preserve"> </w:t>
+      </w:r>
+      <w:proofErr w:type="spellStart"/>
+      <w:r>
+        <w:rPr>
+          <w:rFonts w:ascii="Times New Roman" w:hAnsi="Times New Roman" w:cs="Times New Roman"/>
+          <w:sz w:val="24"/>
+          <w:szCs w:val="24"/>
+        </w:rPr>
+        <w:t>berikut</w:t>
+      </w:r>
+      <w:proofErr w:type="spellEnd"/>
+      <w:r>
+        <w:rPr>
+          <w:rFonts w:ascii="Times New Roman" w:hAnsi="Times New Roman" w:cs="Times New Roman"/>
+          <w:sz w:val="24"/>
+          <w:szCs w:val="24"/>
+        </w:rPr>
+        <w:t>:</w:t>
+      </w:r>
+    </w:p>
+    <w:p>
+      <w:pPr>
+        <w:pStyle w:val="ListParagraph"/>
+        <w:numPr>
+          <w:ilvl w:val="0"/>
+          <w:numId w:val="24"/>
+        </w:numPr>
+        <w:spacing w:line="360" w:lineRule="auto"/>
+        <w:jc w:val="both"/>
+        <w:rPr>
+          <w:rFonts w:ascii="Times New Roman" w:hAnsi="Times New Roman" w:cs="Times New Roman"/>
+          <w:sz w:val="24"/>
+          <w:szCs w:val="24"/>
+        </w:rPr>
+      </w:pPr>
+      <w:proofErr w:type="spellStart"/>
+      <w:r>
+        <w:rPr>
+          <w:rFonts w:ascii="Times New Roman" w:hAnsi="Times New Roman" w:cs="Times New Roman"/>
+          <w:sz w:val="24"/>
+          <w:szCs w:val="24"/>
+        </w:rPr>
+        <w:t>Asessment</w:t>
+      </w:r>
+      <w:proofErr w:type="spellEnd"/>
+      <w:r>
+        <w:rPr>
+          <w:rFonts w:ascii="Times New Roman" w:hAnsi="Times New Roman" w:cs="Times New Roman"/>
+          <w:sz w:val="24"/>
+          <w:szCs w:val="24"/>
+        </w:rPr>
+        <w:t xml:space="preserve"> </w:t>
+      </w:r>
+      <w:proofErr w:type="spellStart"/>
+      <w:r>
+        <w:rPr>
+          <w:rFonts w:ascii="Times New Roman" w:hAnsi="Times New Roman" w:cs="Times New Roman"/>
+          <w:sz w:val="24"/>
+          <w:szCs w:val="24"/>
+        </w:rPr>
+        <w:t>yaitu</w:t>
+      </w:r>
+      <w:proofErr w:type="spellEnd"/>
+      <w:r>
+        <w:rPr>
+          <w:rFonts w:ascii="Times New Roman" w:hAnsi="Times New Roman" w:cs="Times New Roman"/>
+          <w:sz w:val="24"/>
+          <w:szCs w:val="24"/>
+        </w:rPr>
+        <w:t xml:space="preserve"> </w:t>
+      </w:r>
+      <w:proofErr w:type="spellStart"/>
+      <w:r>
+        <w:rPr>
+          <w:rFonts w:ascii="Times New Roman" w:hAnsi="Times New Roman" w:cs="Times New Roman"/>
+          <w:sz w:val="24"/>
+          <w:szCs w:val="24"/>
+        </w:rPr>
+        <w:t>a</w:t>
+      </w:r>
+      <w:r>
+        <w:rPr>
+          <w:rFonts w:ascii="Times New Roman" w:hAnsi="Times New Roman" w:cs="Times New Roman"/>
+          <w:sz w:val="24"/>
+          <w:szCs w:val="24"/>
+        </w:rPr>
+        <w:t>nalisis</w:t>
+      </w:r>
+      <w:proofErr w:type="spellEnd"/>
+      <w:r>
+        <w:rPr>
+          <w:rFonts w:ascii="Times New Roman" w:hAnsi="Times New Roman" w:cs="Times New Roman"/>
+          <w:sz w:val="24"/>
+          <w:szCs w:val="24"/>
+        </w:rPr>
+        <w:t xml:space="preserve"> </w:t>
+      </w:r>
+      <w:proofErr w:type="spellStart"/>
+      <w:r>
+        <w:rPr>
+          <w:rFonts w:ascii="Times New Roman" w:hAnsi="Times New Roman" w:cs="Times New Roman"/>
+          <w:sz w:val="24"/>
+          <w:szCs w:val="24"/>
+        </w:rPr>
+        <w:t>keamanan</w:t>
+      </w:r>
+      <w:proofErr w:type="spellEnd"/>
+      <w:r>
+        <w:rPr>
+          <w:rFonts w:ascii="Times New Roman" w:hAnsi="Times New Roman" w:cs="Times New Roman"/>
+          <w:sz w:val="24"/>
+          <w:szCs w:val="24"/>
+        </w:rPr>
+        <w:t xml:space="preserve"> </w:t>
+      </w:r>
+      <w:proofErr w:type="spellStart"/>
+      <w:r>
+        <w:rPr>
+          <w:rFonts w:ascii="Times New Roman" w:hAnsi="Times New Roman" w:cs="Times New Roman"/>
+          <w:sz w:val="24"/>
+          <w:szCs w:val="24"/>
+        </w:rPr>
+        <w:t>untuk</w:t>
+      </w:r>
+      <w:proofErr w:type="spellEnd"/>
+      <w:r>
+        <w:rPr>
+          <w:rFonts w:ascii="Times New Roman" w:hAnsi="Times New Roman" w:cs="Times New Roman"/>
+          <w:sz w:val="24"/>
+          <w:szCs w:val="24"/>
+        </w:rPr>
+        <w:t xml:space="preserve"> </w:t>
+      </w:r>
+      <w:proofErr w:type="spellStart"/>
+      <w:r>
+        <w:rPr>
+          <w:rFonts w:ascii="Times New Roman" w:hAnsi="Times New Roman" w:cs="Times New Roman"/>
+          <w:sz w:val="24"/>
+          <w:szCs w:val="24"/>
+        </w:rPr>
+        <w:t>persyaratan</w:t>
+      </w:r>
+      <w:proofErr w:type="spellEnd"/>
+      <w:r>
+        <w:rPr>
+          <w:rFonts w:ascii="Times New Roman" w:hAnsi="Times New Roman" w:cs="Times New Roman"/>
+          <w:sz w:val="24"/>
+          <w:szCs w:val="24"/>
+        </w:rPr>
+        <w:t xml:space="preserve"> dan </w:t>
+      </w:r>
+      <w:proofErr w:type="spellStart"/>
+      <w:r>
+        <w:rPr>
+          <w:rFonts w:ascii="Times New Roman" w:hAnsi="Times New Roman" w:cs="Times New Roman"/>
+          <w:sz w:val="24"/>
+          <w:szCs w:val="24"/>
+        </w:rPr>
+        <w:t>periksa</w:t>
+      </w:r>
+      <w:proofErr w:type="spellEnd"/>
+      <w:r>
+        <w:rPr>
+          <w:rFonts w:ascii="Times New Roman" w:hAnsi="Times New Roman" w:cs="Times New Roman"/>
+          <w:sz w:val="24"/>
+          <w:szCs w:val="24"/>
+        </w:rPr>
+        <w:t xml:space="preserve"> </w:t>
+      </w:r>
+      <w:proofErr w:type="spellStart"/>
+      <w:r>
+        <w:rPr>
+          <w:rFonts w:ascii="Times New Roman" w:hAnsi="Times New Roman" w:cs="Times New Roman"/>
+          <w:sz w:val="24"/>
+          <w:szCs w:val="24"/>
+        </w:rPr>
+        <w:t>kasus</w:t>
+      </w:r>
+      <w:proofErr w:type="spellEnd"/>
+      <w:r>
+        <w:rPr>
+          <w:rFonts w:ascii="Times New Roman" w:hAnsi="Times New Roman" w:cs="Times New Roman"/>
+          <w:sz w:val="24"/>
+          <w:szCs w:val="24"/>
+        </w:rPr>
+        <w:t xml:space="preserve"> </w:t>
+      </w:r>
+      <w:proofErr w:type="spellStart"/>
+      <w:r>
+        <w:rPr>
+          <w:rFonts w:ascii="Times New Roman" w:hAnsi="Times New Roman" w:cs="Times New Roman"/>
+          <w:sz w:val="24"/>
+          <w:szCs w:val="24"/>
+        </w:rPr>
+        <w:t>penyalahgunaan</w:t>
+      </w:r>
+      <w:proofErr w:type="spellEnd"/>
+      <w:r>
+        <w:rPr>
+          <w:rFonts w:ascii="Times New Roman" w:hAnsi="Times New Roman" w:cs="Times New Roman"/>
+          <w:sz w:val="24"/>
+          <w:szCs w:val="24"/>
+        </w:rPr>
+        <w:t>/</w:t>
+      </w:r>
+      <w:proofErr w:type="spellStart"/>
+      <w:r>
+        <w:rPr>
+          <w:rFonts w:ascii="Times New Roman" w:hAnsi="Times New Roman" w:cs="Times New Roman"/>
+          <w:sz w:val="24"/>
+          <w:szCs w:val="24"/>
+        </w:rPr>
+        <w:t>penyalahgunaan</w:t>
+      </w:r>
+      <w:proofErr w:type="spellEnd"/>
+      <w:r>
+        <w:rPr>
+          <w:rFonts w:ascii="Times New Roman" w:hAnsi="Times New Roman" w:cs="Times New Roman"/>
+          <w:sz w:val="24"/>
+          <w:szCs w:val="24"/>
+        </w:rPr>
+        <w:t> </w:t>
+      </w:r>
+    </w:p>
+    <w:p>
+      <w:pPr>
+        <w:pStyle w:val="ListParagraph"/>
+        <w:numPr>
+          <w:ilvl w:val="0"/>
+          <w:numId w:val="24"/>
+        </w:numPr>
+        <w:spacing w:line="360" w:lineRule="auto"/>
+        <w:jc w:val="both"/>
+        <w:rPr>
+          <w:rFonts w:ascii="Times New Roman" w:hAnsi="Times New Roman" w:cs="Times New Roman"/>
+          <w:sz w:val="24"/>
+          <w:szCs w:val="24"/>
+        </w:rPr>
+      </w:pPr>
+      <w:r>
+        <w:rPr>
+          <w:rFonts w:ascii="Times New Roman" w:hAnsi="Times New Roman" w:cs="Times New Roman"/>
+          <w:sz w:val="24"/>
+          <w:szCs w:val="24"/>
+        </w:rPr>
+        <w:t>Des</w:t>
+      </w:r>
+      <w:r>
+        <w:rPr>
+          <w:rFonts w:ascii="Times New Roman" w:hAnsi="Times New Roman" w:cs="Times New Roman"/>
+          <w:sz w:val="24"/>
+          <w:szCs w:val="24"/>
+        </w:rPr>
+        <w:t xml:space="preserve">ign </w:t>
+      </w:r>
+      <w:proofErr w:type="spellStart"/>
+      <w:r>
+        <w:rPr>
+          <w:rFonts w:ascii="Times New Roman" w:hAnsi="Times New Roman" w:cs="Times New Roman"/>
+          <w:sz w:val="24"/>
+          <w:szCs w:val="24"/>
+        </w:rPr>
+        <w:t>yaitu</w:t>
+      </w:r>
+      <w:proofErr w:type="spellEnd"/>
+      <w:r>
+        <w:rPr>
+          <w:rFonts w:ascii="Times New Roman" w:hAnsi="Times New Roman" w:cs="Times New Roman"/>
+          <w:sz w:val="24"/>
+          <w:szCs w:val="24"/>
+        </w:rPr>
+        <w:t xml:space="preserve"> </w:t>
+      </w:r>
+      <w:proofErr w:type="spellStart"/>
+      <w:r>
+        <w:rPr>
+          <w:rFonts w:ascii="Times New Roman" w:hAnsi="Times New Roman" w:cs="Times New Roman"/>
+          <w:sz w:val="24"/>
+          <w:szCs w:val="24"/>
+        </w:rPr>
+        <w:t>a</w:t>
+      </w:r>
+      <w:r>
+        <w:rPr>
+          <w:rFonts w:ascii="Times New Roman" w:hAnsi="Times New Roman" w:cs="Times New Roman"/>
+          <w:sz w:val="24"/>
+          <w:szCs w:val="24"/>
+        </w:rPr>
+        <w:t>nalisis</w:t>
+      </w:r>
+      <w:proofErr w:type="spellEnd"/>
+      <w:r>
+        <w:rPr>
+          <w:rFonts w:ascii="Times New Roman" w:hAnsi="Times New Roman" w:cs="Times New Roman"/>
+          <w:sz w:val="24"/>
+          <w:szCs w:val="24"/>
+        </w:rPr>
+        <w:t xml:space="preserve"> </w:t>
+      </w:r>
+      <w:proofErr w:type="spellStart"/>
+      <w:r>
+        <w:rPr>
+          <w:rFonts w:ascii="Times New Roman" w:hAnsi="Times New Roman" w:cs="Times New Roman"/>
+          <w:sz w:val="24"/>
+          <w:szCs w:val="24"/>
+        </w:rPr>
+        <w:t>risiko</w:t>
+      </w:r>
+      <w:proofErr w:type="spellEnd"/>
+      <w:r>
+        <w:rPr>
+          <w:rFonts w:ascii="Times New Roman" w:hAnsi="Times New Roman" w:cs="Times New Roman"/>
+          <w:sz w:val="24"/>
+          <w:szCs w:val="24"/>
+        </w:rPr>
+        <w:t xml:space="preserve"> </w:t>
+      </w:r>
+      <w:proofErr w:type="spellStart"/>
+      <w:r>
+        <w:rPr>
+          <w:rFonts w:ascii="Times New Roman" w:hAnsi="Times New Roman" w:cs="Times New Roman"/>
+          <w:sz w:val="24"/>
+          <w:szCs w:val="24"/>
+        </w:rPr>
+        <w:t>keamanan</w:t>
+      </w:r>
+      <w:proofErr w:type="spellEnd"/>
+      <w:r>
+        <w:rPr>
+          <w:rFonts w:ascii="Times New Roman" w:hAnsi="Times New Roman" w:cs="Times New Roman"/>
+          <w:sz w:val="24"/>
+          <w:szCs w:val="24"/>
+        </w:rPr>
+        <w:t xml:space="preserve"> </w:t>
+      </w:r>
+      <w:proofErr w:type="spellStart"/>
+      <w:r>
+        <w:rPr>
+          <w:rFonts w:ascii="Times New Roman" w:hAnsi="Times New Roman" w:cs="Times New Roman"/>
+          <w:sz w:val="24"/>
+          <w:szCs w:val="24"/>
+        </w:rPr>
+        <w:t>untuk</w:t>
+      </w:r>
+      <w:proofErr w:type="spellEnd"/>
+      <w:r>
+        <w:rPr>
+          <w:rFonts w:ascii="Times New Roman" w:hAnsi="Times New Roman" w:cs="Times New Roman"/>
+          <w:sz w:val="24"/>
+          <w:szCs w:val="24"/>
+        </w:rPr>
+        <w:t xml:space="preserve"> </w:t>
+      </w:r>
+      <w:proofErr w:type="spellStart"/>
+      <w:r>
+        <w:rPr>
+          <w:rFonts w:ascii="Times New Roman" w:hAnsi="Times New Roman" w:cs="Times New Roman"/>
+          <w:sz w:val="24"/>
+          <w:szCs w:val="24"/>
+        </w:rPr>
+        <w:t>perancangan</w:t>
+      </w:r>
+      <w:proofErr w:type="spellEnd"/>
+      <w:r>
+        <w:rPr>
+          <w:rFonts w:ascii="Times New Roman" w:hAnsi="Times New Roman" w:cs="Times New Roman"/>
+          <w:sz w:val="24"/>
+          <w:szCs w:val="24"/>
+        </w:rPr>
+        <w:t>. </w:t>
+      </w:r>
+      <w:proofErr w:type="spellStart"/>
+      <w:r>
+        <w:rPr>
+          <w:rFonts w:ascii="Times New Roman" w:hAnsi="Times New Roman" w:cs="Times New Roman"/>
+          <w:sz w:val="24"/>
+          <w:szCs w:val="24"/>
+        </w:rPr>
+        <w:t>Pengembangan</w:t>
+      </w:r>
+      <w:proofErr w:type="spellEnd"/>
+      <w:r>
+        <w:rPr>
+          <w:rFonts w:ascii="Times New Roman" w:hAnsi="Times New Roman" w:cs="Times New Roman"/>
+          <w:sz w:val="24"/>
+          <w:szCs w:val="24"/>
+        </w:rPr>
+        <w:t xml:space="preserve"> </w:t>
+      </w:r>
+      <w:proofErr w:type="spellStart"/>
+      <w:r>
+        <w:rPr>
+          <w:rFonts w:ascii="Times New Roman" w:hAnsi="Times New Roman" w:cs="Times New Roman"/>
+          <w:sz w:val="24"/>
+          <w:szCs w:val="24"/>
+        </w:rPr>
+        <w:t>Rencana</w:t>
+      </w:r>
+      <w:proofErr w:type="spellEnd"/>
+      <w:r>
+        <w:rPr>
+          <w:rFonts w:ascii="Times New Roman" w:hAnsi="Times New Roman" w:cs="Times New Roman"/>
+          <w:sz w:val="24"/>
+          <w:szCs w:val="24"/>
+        </w:rPr>
+        <w:t xml:space="preserve"> Uji </w:t>
+      </w:r>
+      <w:proofErr w:type="spellStart"/>
+      <w:r>
+        <w:rPr>
+          <w:rFonts w:ascii="Times New Roman" w:hAnsi="Times New Roman" w:cs="Times New Roman"/>
+          <w:sz w:val="24"/>
+          <w:szCs w:val="24"/>
+        </w:rPr>
+        <w:t>termasuk</w:t>
+      </w:r>
+      <w:proofErr w:type="spellEnd"/>
+      <w:r>
+        <w:rPr>
+          <w:rFonts w:ascii="Times New Roman" w:hAnsi="Times New Roman" w:cs="Times New Roman"/>
+          <w:sz w:val="24"/>
+          <w:szCs w:val="24"/>
+        </w:rPr>
+        <w:t xml:space="preserve"> uji </w:t>
+      </w:r>
+      <w:proofErr w:type="spellStart"/>
+      <w:r>
+        <w:rPr>
+          <w:rFonts w:ascii="Times New Roman" w:hAnsi="Times New Roman" w:cs="Times New Roman"/>
+          <w:sz w:val="24"/>
+          <w:szCs w:val="24"/>
+        </w:rPr>
+        <w:t>keamanan</w:t>
+      </w:r>
+      <w:proofErr w:type="spellEnd"/>
+      <w:r>
+        <w:rPr>
+          <w:rFonts w:ascii="Times New Roman" w:hAnsi="Times New Roman" w:cs="Times New Roman"/>
+          <w:sz w:val="24"/>
+          <w:szCs w:val="24"/>
+        </w:rPr>
+        <w:t> </w:t>
+      </w:r>
+    </w:p>
+    <w:p>
+      <w:pPr>
+        <w:pStyle w:val="ListParagraph"/>
+        <w:numPr>
+          <w:ilvl w:val="0"/>
+          <w:numId w:val="24"/>
+        </w:numPr>
+        <w:spacing w:line="360" w:lineRule="auto"/>
+        <w:jc w:val="both"/>
+        <w:rPr>
+          <w:rFonts w:ascii="Times New Roman" w:hAnsi="Times New Roman" w:cs="Times New Roman"/>
+          <w:sz w:val="24"/>
+          <w:szCs w:val="24"/>
+        </w:rPr>
+      </w:pPr>
+      <w:r>
+        <w:rPr>
+          <w:rFonts w:ascii="Times New Roman" w:hAnsi="Times New Roman" w:cs="Times New Roman"/>
+          <w:sz w:val="24"/>
+          <w:szCs w:val="24"/>
+        </w:rPr>
+        <w:t xml:space="preserve">Develop </w:t>
+      </w:r>
+      <w:proofErr w:type="spellStart"/>
+      <w:r>
+        <w:rPr>
+          <w:rFonts w:ascii="Times New Roman" w:hAnsi="Times New Roman" w:cs="Times New Roman"/>
+          <w:sz w:val="24"/>
+          <w:szCs w:val="24"/>
+        </w:rPr>
+        <w:t>yaitu</w:t>
+      </w:r>
+      <w:proofErr w:type="spellEnd"/>
+      <w:r>
+        <w:rPr>
+          <w:rFonts w:ascii="Times New Roman" w:hAnsi="Times New Roman" w:cs="Times New Roman"/>
+          <w:sz w:val="24"/>
+          <w:szCs w:val="24"/>
+        </w:rPr>
+        <w:t xml:space="preserve"> </w:t>
+      </w:r>
+      <w:proofErr w:type="spellStart"/>
+      <w:r>
+        <w:rPr>
+          <w:rFonts w:ascii="Times New Roman" w:hAnsi="Times New Roman" w:cs="Times New Roman"/>
+          <w:sz w:val="24"/>
+          <w:szCs w:val="24"/>
+        </w:rPr>
+        <w:t>p</w:t>
+      </w:r>
+      <w:r>
+        <w:rPr>
+          <w:rFonts w:ascii="Times New Roman" w:hAnsi="Times New Roman" w:cs="Times New Roman"/>
+          <w:sz w:val="24"/>
+          <w:szCs w:val="24"/>
+        </w:rPr>
+        <w:t>anduan</w:t>
+      </w:r>
+      <w:proofErr w:type="spellEnd"/>
+      <w:r>
+        <w:rPr>
+          <w:rFonts w:ascii="Times New Roman" w:hAnsi="Times New Roman" w:cs="Times New Roman"/>
+          <w:sz w:val="24"/>
+          <w:szCs w:val="24"/>
+        </w:rPr>
+        <w:t xml:space="preserve"> </w:t>
+      </w:r>
+      <w:proofErr w:type="spellStart"/>
+      <w:r>
+        <w:rPr>
+          <w:rFonts w:ascii="Times New Roman" w:hAnsi="Times New Roman" w:cs="Times New Roman"/>
+          <w:sz w:val="24"/>
+          <w:szCs w:val="24"/>
+        </w:rPr>
+        <w:t>kode</w:t>
+      </w:r>
+      <w:proofErr w:type="spellEnd"/>
+      <w:r>
+        <w:rPr>
+          <w:rFonts w:ascii="Times New Roman" w:hAnsi="Times New Roman" w:cs="Times New Roman"/>
+          <w:sz w:val="24"/>
+          <w:szCs w:val="24"/>
+        </w:rPr>
+        <w:t xml:space="preserve"> </w:t>
+      </w:r>
+      <w:proofErr w:type="spellStart"/>
+      <w:r>
+        <w:rPr>
+          <w:rFonts w:ascii="Times New Roman" w:hAnsi="Times New Roman" w:cs="Times New Roman"/>
+          <w:sz w:val="24"/>
+          <w:szCs w:val="24"/>
+        </w:rPr>
+        <w:t>bersama</w:t>
+      </w:r>
+      <w:proofErr w:type="spellEnd"/>
+      <w:r>
+        <w:rPr>
+          <w:rFonts w:ascii="Times New Roman" w:hAnsi="Times New Roman" w:cs="Times New Roman"/>
+          <w:sz w:val="24"/>
+          <w:szCs w:val="24"/>
+        </w:rPr>
+        <w:t xml:space="preserve"> </w:t>
+      </w:r>
+      <w:proofErr w:type="spellStart"/>
+      <w:r>
+        <w:rPr>
+          <w:rFonts w:ascii="Times New Roman" w:hAnsi="Times New Roman" w:cs="Times New Roman"/>
+          <w:sz w:val="24"/>
+          <w:szCs w:val="24"/>
+        </w:rPr>
+        <w:t>dengan</w:t>
+      </w:r>
+      <w:proofErr w:type="spellEnd"/>
+      <w:r>
+        <w:rPr>
+          <w:rFonts w:ascii="Times New Roman" w:hAnsi="Times New Roman" w:cs="Times New Roman"/>
+          <w:sz w:val="24"/>
+          <w:szCs w:val="24"/>
+        </w:rPr>
+        <w:t xml:space="preserve"> </w:t>
+      </w:r>
+      <w:proofErr w:type="spellStart"/>
+      <w:r>
+        <w:rPr>
+          <w:rFonts w:ascii="Times New Roman" w:hAnsi="Times New Roman" w:cs="Times New Roman"/>
+          <w:sz w:val="24"/>
+          <w:szCs w:val="24"/>
+        </w:rPr>
+        <w:t>pengujian</w:t>
+      </w:r>
+      <w:proofErr w:type="spellEnd"/>
+      <w:r>
+        <w:rPr>
+          <w:rFonts w:ascii="Times New Roman" w:hAnsi="Times New Roman" w:cs="Times New Roman"/>
+          <w:sz w:val="24"/>
+          <w:szCs w:val="24"/>
+        </w:rPr>
+        <w:t xml:space="preserve"> </w:t>
+      </w:r>
+      <w:proofErr w:type="spellStart"/>
+      <w:r>
+        <w:rPr>
+          <w:rFonts w:ascii="Times New Roman" w:hAnsi="Times New Roman" w:cs="Times New Roman"/>
+          <w:sz w:val="24"/>
+          <w:szCs w:val="24"/>
+        </w:rPr>
+        <w:t>untuk</w:t>
+      </w:r>
+      <w:proofErr w:type="spellEnd"/>
+      <w:r>
+        <w:rPr>
+          <w:rFonts w:ascii="Times New Roman" w:hAnsi="Times New Roman" w:cs="Times New Roman"/>
+          <w:sz w:val="24"/>
+          <w:szCs w:val="24"/>
+        </w:rPr>
+        <w:t xml:space="preserve"> unit </w:t>
+      </w:r>
+      <w:proofErr w:type="spellStart"/>
+      <w:r>
+        <w:rPr>
+          <w:rFonts w:ascii="Times New Roman" w:hAnsi="Times New Roman" w:cs="Times New Roman"/>
+          <w:sz w:val="24"/>
+          <w:szCs w:val="24"/>
+        </w:rPr>
+        <w:t>dasar.</w:t>
+      </w:r>
+      <w:proofErr w:type="spellEnd"/>
+    </w:p>
+    <w:p>
+      <w:pPr>
+        <w:pStyle w:val="ListParagraph"/>
+        <w:numPr>
+          <w:ilvl w:val="0"/>
+          <w:numId w:val="24"/>
+        </w:numPr>
+        <w:spacing w:line="360" w:lineRule="auto"/>
+        <w:jc w:val="both"/>
+        <w:rPr>
+          <w:rFonts w:ascii="Times New Roman" w:hAnsi="Times New Roman" w:cs="Times New Roman"/>
+          <w:sz w:val="24"/>
+          <w:szCs w:val="24"/>
+        </w:rPr>
+      </w:pPr>
+      <w:r>
+        <w:rPr>
+          <w:rFonts w:ascii="Times New Roman" w:hAnsi="Times New Roman" w:cs="Times New Roman"/>
+          <w:sz w:val="24"/>
+          <w:szCs w:val="24"/>
+        </w:rPr>
+        <w:t xml:space="preserve">Testing </w:t>
+      </w:r>
+      <w:proofErr w:type="spellStart"/>
+      <w:r>
+        <w:rPr>
+          <w:rFonts w:ascii="Times New Roman" w:hAnsi="Times New Roman" w:cs="Times New Roman"/>
+          <w:sz w:val="24"/>
+          <w:szCs w:val="24"/>
+        </w:rPr>
+        <w:t>yaitu</w:t>
+      </w:r>
+      <w:proofErr w:type="spellEnd"/>
+      <w:r>
+        <w:rPr>
+          <w:rFonts w:ascii="Times New Roman" w:hAnsi="Times New Roman" w:cs="Times New Roman"/>
+          <w:sz w:val="24"/>
+          <w:szCs w:val="24"/>
+        </w:rPr>
+        <w:t xml:space="preserve"> </w:t>
+      </w:r>
+      <w:proofErr w:type="spellStart"/>
+      <w:r>
+        <w:rPr>
+          <w:rFonts w:ascii="Times New Roman" w:hAnsi="Times New Roman" w:cs="Times New Roman"/>
+          <w:sz w:val="24"/>
+          <w:szCs w:val="24"/>
+        </w:rPr>
+        <w:t>p</w:t>
+      </w:r>
+      <w:r>
+        <w:rPr>
+          <w:rFonts w:ascii="Times New Roman" w:hAnsi="Times New Roman" w:cs="Times New Roman"/>
+          <w:sz w:val="24"/>
+          <w:szCs w:val="24"/>
+        </w:rPr>
+        <w:t>engujian</w:t>
+      </w:r>
+      <w:proofErr w:type="spellEnd"/>
+      <w:r>
+        <w:rPr>
+          <w:rFonts w:ascii="Times New Roman" w:hAnsi="Times New Roman" w:cs="Times New Roman"/>
+          <w:sz w:val="24"/>
+          <w:szCs w:val="24"/>
+        </w:rPr>
+        <w:t xml:space="preserve"> </w:t>
+      </w:r>
+      <w:r>
+        <w:rPr>
+          <w:rFonts w:ascii="Times New Roman" w:hAnsi="Times New Roman" w:cs="Times New Roman"/>
+          <w:sz w:val="24"/>
+          <w:szCs w:val="24"/>
+        </w:rPr>
+        <w:t>black box</w:t>
+      </w:r>
+      <w:r>
+        <w:rPr>
+          <w:rFonts w:ascii="Times New Roman" w:hAnsi="Times New Roman" w:cs="Times New Roman"/>
+          <w:sz w:val="24"/>
+          <w:szCs w:val="24"/>
+        </w:rPr>
+        <w:t xml:space="preserve">, </w:t>
+      </w:r>
+      <w:proofErr w:type="spellStart"/>
+      <w:r>
+        <w:rPr>
+          <w:rFonts w:ascii="Times New Roman" w:hAnsi="Times New Roman" w:cs="Times New Roman"/>
+          <w:sz w:val="24"/>
+          <w:szCs w:val="24"/>
+        </w:rPr>
+        <w:t>p</w:t>
+      </w:r>
+      <w:r>
+        <w:rPr>
+          <w:rFonts w:ascii="Times New Roman" w:hAnsi="Times New Roman" w:cs="Times New Roman"/>
+          <w:sz w:val="24"/>
+          <w:szCs w:val="24"/>
+        </w:rPr>
+        <w:t>engujian</w:t>
+      </w:r>
+      <w:proofErr w:type="spellEnd"/>
+      <w:r>
+        <w:rPr>
+          <w:rFonts w:ascii="Times New Roman" w:hAnsi="Times New Roman" w:cs="Times New Roman"/>
+          <w:sz w:val="24"/>
+          <w:szCs w:val="24"/>
+        </w:rPr>
+        <w:t xml:space="preserve"> </w:t>
+      </w:r>
+      <w:r>
+        <w:rPr>
+          <w:rFonts w:ascii="Times New Roman" w:hAnsi="Times New Roman" w:cs="Times New Roman"/>
+          <w:sz w:val="24"/>
+          <w:szCs w:val="24"/>
+        </w:rPr>
+        <w:t>s</w:t>
+      </w:r>
+      <w:r>
+        <w:rPr>
+          <w:rFonts w:ascii="Times New Roman" w:hAnsi="Times New Roman" w:cs="Times New Roman"/>
+          <w:sz w:val="24"/>
+          <w:szCs w:val="24"/>
+        </w:rPr>
+        <w:t xml:space="preserve">tatis dan </w:t>
+      </w:r>
+      <w:proofErr w:type="spellStart"/>
+      <w:r>
+        <w:rPr>
+          <w:rFonts w:ascii="Times New Roman" w:hAnsi="Times New Roman" w:cs="Times New Roman"/>
+          <w:sz w:val="24"/>
+          <w:szCs w:val="24"/>
+        </w:rPr>
+        <w:t>d</w:t>
+      </w:r>
+      <w:r>
+        <w:rPr>
+          <w:rFonts w:ascii="Times New Roman" w:hAnsi="Times New Roman" w:cs="Times New Roman"/>
+          <w:sz w:val="24"/>
+          <w:szCs w:val="24"/>
+        </w:rPr>
+        <w:t>inamis</w:t>
+      </w:r>
+      <w:proofErr w:type="spellEnd"/>
+      <w:r>
+        <w:rPr>
+          <w:rFonts w:ascii="Times New Roman" w:hAnsi="Times New Roman" w:cs="Times New Roman"/>
+          <w:sz w:val="24"/>
+          <w:szCs w:val="24"/>
+        </w:rPr>
+        <w:t xml:space="preserve"> dan </w:t>
+      </w:r>
+      <w:proofErr w:type="spellStart"/>
+      <w:r>
+        <w:rPr>
+          <w:rFonts w:ascii="Times New Roman" w:hAnsi="Times New Roman" w:cs="Times New Roman"/>
+          <w:sz w:val="24"/>
+          <w:szCs w:val="24"/>
+        </w:rPr>
+        <w:t>p</w:t>
+      </w:r>
+      <w:r>
+        <w:rPr>
+          <w:rFonts w:ascii="Times New Roman" w:hAnsi="Times New Roman" w:cs="Times New Roman"/>
+          <w:sz w:val="24"/>
+          <w:szCs w:val="24"/>
+        </w:rPr>
+        <w:t>engujian</w:t>
+      </w:r>
+      <w:proofErr w:type="spellEnd"/>
+      <w:r>
+        <w:rPr>
+          <w:rFonts w:ascii="Times New Roman" w:hAnsi="Times New Roman" w:cs="Times New Roman"/>
+          <w:sz w:val="24"/>
+          <w:szCs w:val="24"/>
+        </w:rPr>
+        <w:t xml:space="preserve"> </w:t>
+      </w:r>
+      <w:r>
+        <w:rPr>
+          <w:rFonts w:ascii="Times New Roman" w:hAnsi="Times New Roman" w:cs="Times New Roman"/>
+          <w:sz w:val="24"/>
+          <w:szCs w:val="24"/>
+        </w:rPr>
+        <w:t>white box</w:t>
+      </w:r>
+      <w:r>
+        <w:rPr>
+          <w:rFonts w:ascii="Times New Roman" w:hAnsi="Times New Roman" w:cs="Times New Roman"/>
+          <w:sz w:val="24"/>
+          <w:szCs w:val="24"/>
+        </w:rPr>
+        <w:t xml:space="preserve">, dan </w:t>
+      </w:r>
+      <w:proofErr w:type="spellStart"/>
+      <w:r>
+        <w:rPr>
+          <w:rFonts w:ascii="Times New Roman" w:hAnsi="Times New Roman" w:cs="Times New Roman"/>
+          <w:sz w:val="24"/>
+          <w:szCs w:val="24"/>
+        </w:rPr>
+        <w:t>pemindaian</w:t>
+      </w:r>
+      <w:proofErr w:type="spellEnd"/>
+      <w:r>
+        <w:rPr>
+          <w:rFonts w:ascii="Times New Roman" w:hAnsi="Times New Roman" w:cs="Times New Roman"/>
+          <w:sz w:val="24"/>
+          <w:szCs w:val="24"/>
+        </w:rPr>
+        <w:t xml:space="preserve"> </w:t>
+      </w:r>
+      <w:proofErr w:type="spellStart"/>
+      <w:r>
+        <w:rPr>
+          <w:rFonts w:ascii="Times New Roman" w:hAnsi="Times New Roman" w:cs="Times New Roman"/>
+          <w:sz w:val="24"/>
+          <w:szCs w:val="24"/>
+        </w:rPr>
+        <w:t>k</w:t>
+      </w:r>
+      <w:r>
+        <w:rPr>
+          <w:rFonts w:ascii="Times New Roman" w:hAnsi="Times New Roman" w:cs="Times New Roman"/>
+          <w:sz w:val="24"/>
+          <w:szCs w:val="24"/>
+        </w:rPr>
+        <w:t>erentanan</w:t>
+      </w:r>
+      <w:proofErr w:type="spellEnd"/>
+      <w:r>
+        <w:rPr>
+          <w:rFonts w:ascii="Times New Roman" w:hAnsi="Times New Roman" w:cs="Times New Roman"/>
+          <w:sz w:val="24"/>
+          <w:szCs w:val="24"/>
+        </w:rPr>
+        <w:t>.</w:t>
+      </w:r>
+    </w:p>
+    <w:p>
+      <w:pPr>
+        <w:pStyle w:val="ListParagraph"/>
+        <w:numPr>
+          <w:ilvl w:val="0"/>
+          <w:numId w:val="24"/>
+        </w:numPr>
+        <w:spacing w:line="360" w:lineRule="auto"/>
+        <w:jc w:val="both"/>
+        <w:rPr>
+          <w:rFonts w:ascii="Times New Roman" w:hAnsi="Times New Roman" w:cs="Times New Roman"/>
+          <w:sz w:val="24"/>
+          <w:szCs w:val="24"/>
+        </w:rPr>
+      </w:pPr>
+      <w:r>
+        <w:rPr>
+          <w:rFonts w:ascii="Times New Roman" w:hAnsi="Times New Roman" w:cs="Times New Roman"/>
+          <w:sz w:val="24"/>
+          <w:szCs w:val="24"/>
+        </w:rPr>
+        <w:t xml:space="preserve">Deploy </w:t>
+      </w:r>
+      <w:proofErr w:type="spellStart"/>
+      <w:r>
+        <w:rPr>
+          <w:rFonts w:ascii="Times New Roman" w:hAnsi="Times New Roman" w:cs="Times New Roman"/>
+          <w:sz w:val="24"/>
+          <w:szCs w:val="24"/>
+        </w:rPr>
+        <w:t>yaitu</w:t>
+      </w:r>
+      <w:proofErr w:type="spellEnd"/>
+      <w:r>
+        <w:rPr>
+          <w:rFonts w:ascii="Times New Roman" w:hAnsi="Times New Roman" w:cs="Times New Roman"/>
+          <w:sz w:val="24"/>
+          <w:szCs w:val="24"/>
+        </w:rPr>
+        <w:t xml:space="preserve"> </w:t>
+      </w:r>
+      <w:proofErr w:type="spellStart"/>
+      <w:r>
+        <w:rPr>
+          <w:rFonts w:ascii="Times New Roman" w:hAnsi="Times New Roman" w:cs="Times New Roman"/>
+          <w:sz w:val="24"/>
+          <w:szCs w:val="24"/>
+        </w:rPr>
+        <w:t>p</w:t>
+      </w:r>
+      <w:r>
+        <w:rPr>
+          <w:rFonts w:ascii="Times New Roman" w:hAnsi="Times New Roman" w:cs="Times New Roman"/>
+          <w:sz w:val="24"/>
+          <w:szCs w:val="24"/>
+        </w:rPr>
+        <w:t>engujian</w:t>
+      </w:r>
+      <w:proofErr w:type="spellEnd"/>
+      <w:r>
+        <w:rPr>
+          <w:rFonts w:ascii="Times New Roman" w:hAnsi="Times New Roman" w:cs="Times New Roman"/>
+          <w:sz w:val="24"/>
+          <w:szCs w:val="24"/>
+        </w:rPr>
+        <w:t xml:space="preserve"> </w:t>
+      </w:r>
+      <w:proofErr w:type="spellStart"/>
+      <w:r>
+        <w:rPr>
+          <w:rFonts w:ascii="Times New Roman" w:hAnsi="Times New Roman" w:cs="Times New Roman"/>
+          <w:sz w:val="24"/>
+          <w:szCs w:val="24"/>
+        </w:rPr>
+        <w:t>p</w:t>
+      </w:r>
+      <w:r>
+        <w:rPr>
+          <w:rFonts w:ascii="Times New Roman" w:hAnsi="Times New Roman" w:cs="Times New Roman"/>
+          <w:sz w:val="24"/>
+          <w:szCs w:val="24"/>
+        </w:rPr>
+        <w:t>enetrasi</w:t>
+      </w:r>
+      <w:proofErr w:type="spellEnd"/>
+      <w:r>
+        <w:rPr>
+          <w:rFonts w:ascii="Times New Roman" w:hAnsi="Times New Roman" w:cs="Times New Roman"/>
+          <w:sz w:val="24"/>
+          <w:szCs w:val="24"/>
+        </w:rPr>
+        <w:t xml:space="preserve">, </w:t>
+      </w:r>
+      <w:proofErr w:type="spellStart"/>
+      <w:r>
+        <w:rPr>
+          <w:rFonts w:ascii="Times New Roman" w:hAnsi="Times New Roman" w:cs="Times New Roman"/>
+          <w:sz w:val="24"/>
+          <w:szCs w:val="24"/>
+        </w:rPr>
+        <w:t>p</w:t>
+      </w:r>
+      <w:r>
+        <w:rPr>
+          <w:rFonts w:ascii="Times New Roman" w:hAnsi="Times New Roman" w:cs="Times New Roman"/>
+          <w:sz w:val="24"/>
+          <w:szCs w:val="24"/>
+        </w:rPr>
+        <w:t>emindaian</w:t>
+      </w:r>
+      <w:proofErr w:type="spellEnd"/>
+      <w:r>
+        <w:rPr>
+          <w:rFonts w:ascii="Times New Roman" w:hAnsi="Times New Roman" w:cs="Times New Roman"/>
+          <w:sz w:val="24"/>
+          <w:szCs w:val="24"/>
+        </w:rPr>
+        <w:t xml:space="preserve"> </w:t>
+      </w:r>
+      <w:proofErr w:type="spellStart"/>
+      <w:r>
+        <w:rPr>
+          <w:rFonts w:ascii="Times New Roman" w:hAnsi="Times New Roman" w:cs="Times New Roman"/>
+          <w:sz w:val="24"/>
+          <w:szCs w:val="24"/>
+        </w:rPr>
+        <w:t>k</w:t>
+      </w:r>
+      <w:r>
+        <w:rPr>
+          <w:rFonts w:ascii="Times New Roman" w:hAnsi="Times New Roman" w:cs="Times New Roman"/>
+          <w:sz w:val="24"/>
+          <w:szCs w:val="24"/>
+        </w:rPr>
+        <w:t>erentanan</w:t>
+      </w:r>
+      <w:proofErr w:type="spellEnd"/>
+      <w:r>
+        <w:rPr>
+          <w:rFonts w:ascii="Times New Roman" w:hAnsi="Times New Roman" w:cs="Times New Roman"/>
+          <w:sz w:val="24"/>
+          <w:szCs w:val="24"/>
+        </w:rPr>
+        <w:t> </w:t>
+      </w:r>
+    </w:p>
+    <w:p>
+      <w:pPr>
+        <w:pStyle w:val="ListParagraph"/>
+        <w:numPr>
+          <w:ilvl w:val="0"/>
+          <w:numId w:val="24"/>
+        </w:numPr>
+        <w:spacing w:line="360" w:lineRule="auto"/>
+        <w:jc w:val="both"/>
+        <w:rPr>
+          <w:rFonts w:ascii="Times New Roman" w:hAnsi="Times New Roman" w:cs="Times New Roman"/>
+          <w:sz w:val="24"/>
+          <w:szCs w:val="24"/>
+        </w:rPr>
+      </w:pPr>
+      <w:r>
+        <w:rPr>
+          <w:rFonts w:ascii="Times New Roman" w:hAnsi="Times New Roman" w:cs="Times New Roman"/>
+          <w:sz w:val="24"/>
+          <w:szCs w:val="24"/>
+        </w:rPr>
+        <w:t>Monitor</w:t>
+      </w:r>
+      <w:r>
+        <w:rPr>
+          <w:rFonts w:ascii="Times New Roman" w:hAnsi="Times New Roman" w:cs="Times New Roman"/>
+          <w:sz w:val="24"/>
+          <w:szCs w:val="24"/>
+        </w:rPr>
+        <w:t xml:space="preserve"> </w:t>
+      </w:r>
+      <w:proofErr w:type="spellStart"/>
+      <w:r>
+        <w:rPr>
+          <w:rFonts w:ascii="Times New Roman" w:hAnsi="Times New Roman" w:cs="Times New Roman"/>
+          <w:sz w:val="24"/>
+          <w:szCs w:val="24"/>
+        </w:rPr>
+        <w:t>yaitu</w:t>
+      </w:r>
+      <w:proofErr w:type="spellEnd"/>
+      <w:r>
+        <w:rPr>
+          <w:rFonts w:ascii="Times New Roman" w:hAnsi="Times New Roman" w:cs="Times New Roman"/>
+          <w:sz w:val="24"/>
+          <w:szCs w:val="24"/>
+        </w:rPr>
+        <w:t xml:space="preserve"> </w:t>
+      </w:r>
+      <w:proofErr w:type="spellStart"/>
+      <w:r>
+        <w:rPr>
+          <w:rFonts w:ascii="Times New Roman" w:hAnsi="Times New Roman" w:cs="Times New Roman"/>
+          <w:sz w:val="24"/>
+          <w:szCs w:val="24"/>
+        </w:rPr>
+        <w:t>a</w:t>
+      </w:r>
+      <w:r>
+        <w:rPr>
+          <w:rFonts w:ascii="Times New Roman" w:hAnsi="Times New Roman" w:cs="Times New Roman"/>
+          <w:sz w:val="24"/>
+          <w:szCs w:val="24"/>
+        </w:rPr>
+        <w:t>nalisis</w:t>
+      </w:r>
+      <w:proofErr w:type="spellEnd"/>
+      <w:r>
+        <w:rPr>
+          <w:rFonts w:ascii="Times New Roman" w:hAnsi="Times New Roman" w:cs="Times New Roman"/>
+          <w:sz w:val="24"/>
+          <w:szCs w:val="24"/>
+        </w:rPr>
+        <w:t xml:space="preserve"> </w:t>
+      </w:r>
+      <w:proofErr w:type="spellStart"/>
+      <w:r>
+        <w:rPr>
+          <w:rFonts w:ascii="Times New Roman" w:hAnsi="Times New Roman" w:cs="Times New Roman"/>
+          <w:sz w:val="24"/>
+          <w:szCs w:val="24"/>
+        </w:rPr>
+        <w:t>dampak</w:t>
+      </w:r>
+      <w:proofErr w:type="spellEnd"/>
+      <w:r>
+        <w:rPr>
+          <w:rFonts w:ascii="Times New Roman" w:hAnsi="Times New Roman" w:cs="Times New Roman"/>
+          <w:sz w:val="24"/>
+          <w:szCs w:val="24"/>
+        </w:rPr>
+        <w:t xml:space="preserve"> </w:t>
+      </w:r>
+      <w:r>
+        <w:rPr>
+          <w:rFonts w:ascii="Times New Roman" w:hAnsi="Times New Roman" w:cs="Times New Roman"/>
+          <w:sz w:val="24"/>
+          <w:szCs w:val="24"/>
+        </w:rPr>
+        <w:t>p</w:t>
+      </w:r>
+      <w:r>
+        <w:rPr>
+          <w:rFonts w:ascii="Times New Roman" w:hAnsi="Times New Roman" w:cs="Times New Roman"/>
+          <w:sz w:val="24"/>
+          <w:szCs w:val="24"/>
+        </w:rPr>
+        <w:t xml:space="preserve">atch, </w:t>
+      </w:r>
+      <w:proofErr w:type="spellStart"/>
+      <w:r>
+        <w:rPr>
+          <w:rFonts w:ascii="Times New Roman" w:hAnsi="Times New Roman" w:cs="Times New Roman"/>
+          <w:sz w:val="24"/>
+          <w:szCs w:val="24"/>
+        </w:rPr>
+        <w:t>pengujian</w:t>
+      </w:r>
+      <w:proofErr w:type="spellEnd"/>
+      <w:r>
+        <w:rPr>
+          <w:rFonts w:ascii="Times New Roman" w:hAnsi="Times New Roman" w:cs="Times New Roman"/>
+          <w:sz w:val="24"/>
+          <w:szCs w:val="24"/>
+        </w:rPr>
+        <w:t xml:space="preserve"> </w:t>
+      </w:r>
+      <w:proofErr w:type="spellStart"/>
+      <w:r>
+        <w:rPr>
+          <w:rFonts w:ascii="Times New Roman" w:hAnsi="Times New Roman" w:cs="Times New Roman"/>
+          <w:sz w:val="24"/>
+          <w:szCs w:val="24"/>
+        </w:rPr>
+        <w:t>regresi</w:t>
+      </w:r>
+      <w:proofErr w:type="spellEnd"/>
+      <w:r>
+        <w:rPr>
+          <w:rFonts w:ascii="Times New Roman" w:hAnsi="Times New Roman" w:cs="Times New Roman"/>
+          <w:sz w:val="24"/>
+          <w:szCs w:val="24"/>
+        </w:rPr>
+        <w:t xml:space="preserve"> dan </w:t>
+      </w:r>
+      <w:proofErr w:type="spellStart"/>
+      <w:r>
+        <w:rPr>
+          <w:rFonts w:ascii="Times New Roman" w:hAnsi="Times New Roman" w:cs="Times New Roman"/>
+          <w:sz w:val="24"/>
+          <w:szCs w:val="24"/>
+        </w:rPr>
+        <w:t>tinjauan</w:t>
+      </w:r>
+      <w:proofErr w:type="spellEnd"/>
+      <w:r>
+        <w:rPr>
+          <w:rFonts w:ascii="Times New Roman" w:hAnsi="Times New Roman" w:cs="Times New Roman"/>
+          <w:sz w:val="24"/>
+          <w:szCs w:val="24"/>
+        </w:rPr>
+        <w:t xml:space="preserve"> </w:t>
+      </w:r>
+      <w:proofErr w:type="spellStart"/>
+      <w:r>
+        <w:rPr>
+          <w:rFonts w:ascii="Times New Roman" w:hAnsi="Times New Roman" w:cs="Times New Roman"/>
+          <w:sz w:val="24"/>
+          <w:szCs w:val="24"/>
+        </w:rPr>
+        <w:t>berkala</w:t>
+      </w:r>
+      <w:proofErr w:type="spellEnd"/>
+      <w:r>
+        <w:rPr>
+          <w:rFonts w:ascii="Times New Roman" w:hAnsi="Times New Roman" w:cs="Times New Roman"/>
+          <w:sz w:val="24"/>
+          <w:szCs w:val="24"/>
+        </w:rPr>
+        <w:t xml:space="preserve"> </w:t>
+      </w:r>
+      <w:proofErr w:type="spellStart"/>
+      <w:r>
+        <w:rPr>
+          <w:rFonts w:ascii="Times New Roman" w:hAnsi="Times New Roman" w:cs="Times New Roman"/>
+          <w:sz w:val="24"/>
+          <w:szCs w:val="24"/>
+        </w:rPr>
+        <w:t>terhadap</w:t>
+      </w:r>
+      <w:proofErr w:type="spellEnd"/>
+      <w:r>
+        <w:rPr>
+          <w:rFonts w:ascii="Times New Roman" w:hAnsi="Times New Roman" w:cs="Times New Roman"/>
+          <w:sz w:val="24"/>
+          <w:szCs w:val="24"/>
+        </w:rPr>
+        <w:t xml:space="preserve"> </w:t>
+      </w:r>
+      <w:proofErr w:type="spellStart"/>
+      <w:r>
+        <w:rPr>
+          <w:rFonts w:ascii="Times New Roman" w:hAnsi="Times New Roman" w:cs="Times New Roman"/>
+          <w:sz w:val="24"/>
+          <w:szCs w:val="24"/>
+        </w:rPr>
+        <w:t>perkembangan</w:t>
+      </w:r>
+      <w:proofErr w:type="spellEnd"/>
+      <w:r>
+        <w:rPr>
+          <w:rFonts w:ascii="Times New Roman" w:hAnsi="Times New Roman" w:cs="Times New Roman"/>
+          <w:sz w:val="24"/>
+          <w:szCs w:val="24"/>
+        </w:rPr>
+        <w:t xml:space="preserve"> </w:t>
+      </w:r>
+      <w:proofErr w:type="spellStart"/>
+      <w:r>
+        <w:rPr>
+          <w:rFonts w:ascii="Times New Roman" w:hAnsi="Times New Roman" w:cs="Times New Roman"/>
+          <w:sz w:val="24"/>
+          <w:szCs w:val="24"/>
+        </w:rPr>
+        <w:t>lebih</w:t>
+      </w:r>
+      <w:proofErr w:type="spellEnd"/>
+      <w:r>
+        <w:rPr>
+          <w:rFonts w:ascii="Times New Roman" w:hAnsi="Times New Roman" w:cs="Times New Roman"/>
+          <w:sz w:val="24"/>
+          <w:szCs w:val="24"/>
+        </w:rPr>
+        <w:t xml:space="preserve"> </w:t>
+      </w:r>
+      <w:proofErr w:type="spellStart"/>
+      <w:r>
+        <w:rPr>
+          <w:rFonts w:ascii="Times New Roman" w:hAnsi="Times New Roman" w:cs="Times New Roman"/>
+          <w:sz w:val="24"/>
+          <w:szCs w:val="24"/>
+        </w:rPr>
+        <w:t>lanjut</w:t>
+      </w:r>
+      <w:proofErr w:type="spellEnd"/>
+      <w:r>
+        <w:rPr>
+          <w:rFonts w:ascii="Times New Roman" w:hAnsi="Times New Roman" w:cs="Times New Roman"/>
+          <w:sz w:val="24"/>
+          <w:szCs w:val="24"/>
+        </w:rPr>
+        <w:t>.</w:t>
+      </w:r>
     </w:p>
     <w:p>
       <w:pPr>
@@ -25759,7 +27100,15 @@
           <w:sz w:val="24"/>
           <w:szCs w:val="24"/>
         </w:rPr>
-        <w:t>melakukan</w:t>
+        <w:t>di</w:t>
+      </w:r>
+      <w:r>
+        <w:rPr>
+          <w:rFonts w:ascii="Times New Roman" w:hAnsi="Times New Roman" w:cs="Times New Roman"/>
+          <w:sz w:val="24"/>
+          <w:szCs w:val="24"/>
+        </w:rPr>
+        <w:t>lakukan</w:t>
       </w:r>
       <w:proofErr w:type="spellEnd"/>
       <w:r>
@@ -25849,6 +27198,7 @@
           <w:sz w:val="24"/>
           <w:szCs w:val="24"/>
         </w:rPr>
+        <w:lastRenderedPageBreak/>
         <w:t>menangkap</w:t>
       </w:r>
       <w:proofErr w:type="spellEnd"/>
@@ -26191,7 +27541,6 @@
           <w:sz w:val="24"/>
           <w:szCs w:val="24"/>
         </w:rPr>
-        <w:lastRenderedPageBreak/>
         <w:t>Un</w:t>
       </w:r>
       <w:r>
@@ -26904,6 +28253,7 @@
           <w:sz w:val="24"/>
           <w:szCs w:val="24"/>
         </w:rPr>
+        <w:lastRenderedPageBreak/>
         <w:t>Menulis</w:t>
       </w:r>
       <w:proofErr w:type="spellEnd"/>
@@ -27556,7 +28906,6 @@
           <w:sz w:val="24"/>
           <w:szCs w:val="24"/>
         </w:rPr>
-        <w:lastRenderedPageBreak/>
         <w:t xml:space="preserve">Screenshot </w:t>
       </w:r>
       <w:proofErr w:type="spellStart"/>
@@ -28276,10 +29625,10 @@
     </w:lvl>
   </w:abstractNum>
   <w:abstractNum w:abstractNumId="3" w15:restartNumberingAfterBreak="0">
-    <w:nsid w:val="237A2D67"/>
+    <w:nsid w:val="05054C94"/>
     <w:multiLevelType w:val="hybridMultilevel"/>
-    <w:tmpl w:val="DFDA4776"/>
-    <w:lvl w:ilvl="0" w:tplc="6D84E724">
+    <w:tmpl w:val="508EC82E"/>
+    <w:lvl w:ilvl="0" w:tplc="9B0A75A8">
       <w:start w:val="1"/>
       <w:numFmt w:val="lowerLetter"/>
       <w:lvlText w:val="%1)"/>
@@ -28365,6 +29714,211 @@
     </w:lvl>
   </w:abstractNum>
   <w:abstractNum w:abstractNumId="4" w15:restartNumberingAfterBreak="0">
+    <w:nsid w:val="13D17C10"/>
+    <w:multiLevelType w:val="multilevel"/>
+    <w:tmpl w:val="6A166D1E"/>
+    <w:lvl w:ilvl="0">
+      <w:start w:val="1"/>
+      <w:numFmt w:val="decimal"/>
+      <w:lvlText w:val="%1."/>
+      <w:lvlJc w:val="left"/>
+      <w:pPr>
+        <w:tabs>
+          <w:tab w:val="num" w:pos="1440"/>
+        </w:tabs>
+        <w:ind w:left="1440" w:hanging="360"/>
+      </w:pPr>
+      <w:rPr>
+        <w:rFonts w:ascii="Times New Roman" w:eastAsiaTheme="minorHAnsi" w:hAnsi="Times New Roman" w:cs="Times New Roman"/>
+      </w:rPr>
+    </w:lvl>
+    <w:lvl w:ilvl="1" w:tentative="1">
+      <w:start w:val="1"/>
+      <w:numFmt w:val="decimal"/>
+      <w:lvlText w:val="%2."/>
+      <w:lvlJc w:val="left"/>
+      <w:pPr>
+        <w:tabs>
+          <w:tab w:val="num" w:pos="2160"/>
+        </w:tabs>
+        <w:ind w:left="2160" w:hanging="360"/>
+      </w:pPr>
+    </w:lvl>
+    <w:lvl w:ilvl="2" w:tentative="1">
+      <w:start w:val="1"/>
+      <w:numFmt w:val="decimal"/>
+      <w:lvlText w:val="%3."/>
+      <w:lvlJc w:val="left"/>
+      <w:pPr>
+        <w:tabs>
+          <w:tab w:val="num" w:pos="2880"/>
+        </w:tabs>
+        <w:ind w:left="2880" w:hanging="360"/>
+      </w:pPr>
+    </w:lvl>
+    <w:lvl w:ilvl="3" w:tentative="1">
+      <w:start w:val="1"/>
+      <w:numFmt w:val="decimal"/>
+      <w:lvlText w:val="%4."/>
+      <w:lvlJc w:val="left"/>
+      <w:pPr>
+        <w:tabs>
+          <w:tab w:val="num" w:pos="3600"/>
+        </w:tabs>
+        <w:ind w:left="3600" w:hanging="360"/>
+      </w:pPr>
+    </w:lvl>
+    <w:lvl w:ilvl="4" w:tentative="1">
+      <w:start w:val="1"/>
+      <w:numFmt w:val="decimal"/>
+      <w:lvlText w:val="%5."/>
+      <w:lvlJc w:val="left"/>
+      <w:pPr>
+        <w:tabs>
+          <w:tab w:val="num" w:pos="4320"/>
+        </w:tabs>
+        <w:ind w:left="4320" w:hanging="360"/>
+      </w:pPr>
+    </w:lvl>
+    <w:lvl w:ilvl="5" w:tentative="1">
+      <w:start w:val="1"/>
+      <w:numFmt w:val="decimal"/>
+      <w:lvlText w:val="%6."/>
+      <w:lvlJc w:val="left"/>
+      <w:pPr>
+        <w:tabs>
+          <w:tab w:val="num" w:pos="5040"/>
+        </w:tabs>
+        <w:ind w:left="5040" w:hanging="360"/>
+      </w:pPr>
+    </w:lvl>
+    <w:lvl w:ilvl="6" w:tentative="1">
+      <w:start w:val="1"/>
+      <w:numFmt w:val="decimal"/>
+      <w:lvlText w:val="%7."/>
+      <w:lvlJc w:val="left"/>
+      <w:pPr>
+        <w:tabs>
+          <w:tab w:val="num" w:pos="5760"/>
+        </w:tabs>
+        <w:ind w:left="5760" w:hanging="360"/>
+      </w:pPr>
+    </w:lvl>
+    <w:lvl w:ilvl="7" w:tentative="1">
+      <w:start w:val="1"/>
+      <w:numFmt w:val="decimal"/>
+      <w:lvlText w:val="%8."/>
+      <w:lvlJc w:val="left"/>
+      <w:pPr>
+        <w:tabs>
+          <w:tab w:val="num" w:pos="6480"/>
+        </w:tabs>
+        <w:ind w:left="6480" w:hanging="360"/>
+      </w:pPr>
+    </w:lvl>
+    <w:lvl w:ilvl="8" w:tentative="1">
+      <w:start w:val="1"/>
+      <w:numFmt w:val="decimal"/>
+      <w:lvlText w:val="%9."/>
+      <w:lvlJc w:val="left"/>
+      <w:pPr>
+        <w:tabs>
+          <w:tab w:val="num" w:pos="7200"/>
+        </w:tabs>
+        <w:ind w:left="7200" w:hanging="360"/>
+      </w:pPr>
+    </w:lvl>
+  </w:abstractNum>
+  <w:abstractNum w:abstractNumId="5" w15:restartNumberingAfterBreak="0">
+    <w:nsid w:val="237A2D67"/>
+    <w:multiLevelType w:val="hybridMultilevel"/>
+    <w:tmpl w:val="DFDA4776"/>
+    <w:lvl w:ilvl="0" w:tplc="6D84E724">
+      <w:start w:val="1"/>
+      <w:numFmt w:val="lowerLetter"/>
+      <w:lvlText w:val="%1)"/>
+      <w:lvlJc w:val="left"/>
+      <w:pPr>
+        <w:ind w:left="1800" w:hanging="360"/>
+      </w:pPr>
+      <w:rPr>
+        <w:rFonts w:hint="default"/>
+      </w:rPr>
+    </w:lvl>
+    <w:lvl w:ilvl="1" w:tplc="38090019" w:tentative="1">
+      <w:start w:val="1"/>
+      <w:numFmt w:val="lowerLetter"/>
+      <w:lvlText w:val="%2."/>
+      <w:lvlJc w:val="left"/>
+      <w:pPr>
+        <w:ind w:left="2520" w:hanging="360"/>
+      </w:pPr>
+    </w:lvl>
+    <w:lvl w:ilvl="2" w:tplc="3809001B" w:tentative="1">
+      <w:start w:val="1"/>
+      <w:numFmt w:val="lowerRoman"/>
+      <w:lvlText w:val="%3."/>
+      <w:lvlJc w:val="right"/>
+      <w:pPr>
+        <w:ind w:left="3240" w:hanging="180"/>
+      </w:pPr>
+    </w:lvl>
+    <w:lvl w:ilvl="3" w:tplc="3809000F" w:tentative="1">
+      <w:start w:val="1"/>
+      <w:numFmt w:val="decimal"/>
+      <w:lvlText w:val="%4."/>
+      <w:lvlJc w:val="left"/>
+      <w:pPr>
+        <w:ind w:left="3960" w:hanging="360"/>
+      </w:pPr>
+    </w:lvl>
+    <w:lvl w:ilvl="4" w:tplc="38090019" w:tentative="1">
+      <w:start w:val="1"/>
+      <w:numFmt w:val="lowerLetter"/>
+      <w:lvlText w:val="%5."/>
+      <w:lvlJc w:val="left"/>
+      <w:pPr>
+        <w:ind w:left="4680" w:hanging="360"/>
+      </w:pPr>
+    </w:lvl>
+    <w:lvl w:ilvl="5" w:tplc="3809001B" w:tentative="1">
+      <w:start w:val="1"/>
+      <w:numFmt w:val="lowerRoman"/>
+      <w:lvlText w:val="%6."/>
+      <w:lvlJc w:val="right"/>
+      <w:pPr>
+        <w:ind w:left="5400" w:hanging="180"/>
+      </w:pPr>
+    </w:lvl>
+    <w:lvl w:ilvl="6" w:tplc="3809000F" w:tentative="1">
+      <w:start w:val="1"/>
+      <w:numFmt w:val="decimal"/>
+      <w:lvlText w:val="%7."/>
+      <w:lvlJc w:val="left"/>
+      <w:pPr>
+        <w:ind w:left="6120" w:hanging="360"/>
+      </w:pPr>
+    </w:lvl>
+    <w:lvl w:ilvl="7" w:tplc="38090019" w:tentative="1">
+      <w:start w:val="1"/>
+      <w:numFmt w:val="lowerLetter"/>
+      <w:lvlText w:val="%8."/>
+      <w:lvlJc w:val="left"/>
+      <w:pPr>
+        <w:ind w:left="6840" w:hanging="360"/>
+      </w:pPr>
+    </w:lvl>
+    <w:lvl w:ilvl="8" w:tplc="3809001B" w:tentative="1">
+      <w:start w:val="1"/>
+      <w:numFmt w:val="lowerRoman"/>
+      <w:lvlText w:val="%9."/>
+      <w:lvlJc w:val="right"/>
+      <w:pPr>
+        <w:ind w:left="7560" w:hanging="180"/>
+      </w:pPr>
+    </w:lvl>
+  </w:abstractNum>
+  <w:abstractNum w:abstractNumId="6" w15:restartNumberingAfterBreak="0">
     <w:nsid w:val="25101C93"/>
     <w:multiLevelType w:val="hybridMultilevel"/>
     <w:tmpl w:val="D898FA98"/>
@@ -28477,7 +30031,7 @@
       </w:rPr>
     </w:lvl>
   </w:abstractNum>
-  <w:abstractNum w:abstractNumId="5" w15:restartNumberingAfterBreak="0">
+  <w:abstractNum w:abstractNumId="7" w15:restartNumberingAfterBreak="0">
     <w:nsid w:val="2E407965"/>
     <w:multiLevelType w:val="hybridMultilevel"/>
     <w:tmpl w:val="9906FBAE"/>
@@ -28566,7 +30120,7 @@
       </w:pPr>
     </w:lvl>
   </w:abstractNum>
-  <w:abstractNum w:abstractNumId="6" w15:restartNumberingAfterBreak="0">
+  <w:abstractNum w:abstractNumId="8" w15:restartNumberingAfterBreak="0">
     <w:nsid w:val="2E83036D"/>
     <w:multiLevelType w:val="hybridMultilevel"/>
     <w:tmpl w:val="6AD267F6"/>
@@ -28658,7 +30212,7 @@
       </w:pPr>
     </w:lvl>
   </w:abstractNum>
-  <w:abstractNum w:abstractNumId="7" w15:restartNumberingAfterBreak="0">
+  <w:abstractNum w:abstractNumId="9" w15:restartNumberingAfterBreak="0">
     <w:nsid w:val="2F4B128F"/>
     <w:multiLevelType w:val="hybridMultilevel"/>
     <w:tmpl w:val="11B0D4FA"/>
@@ -28747,7 +30301,7 @@
       </w:pPr>
     </w:lvl>
   </w:abstractNum>
-  <w:abstractNum w:abstractNumId="8" w15:restartNumberingAfterBreak="0">
+  <w:abstractNum w:abstractNumId="10" w15:restartNumberingAfterBreak="0">
     <w:nsid w:val="2F4B1C90"/>
     <w:multiLevelType w:val="hybridMultilevel"/>
     <w:tmpl w:val="4CD045CC"/>
@@ -28836,7 +30390,7 @@
       </w:pPr>
     </w:lvl>
   </w:abstractNum>
-  <w:abstractNum w:abstractNumId="9" w15:restartNumberingAfterBreak="0">
+  <w:abstractNum w:abstractNumId="11" w15:restartNumberingAfterBreak="0">
     <w:nsid w:val="31402381"/>
     <w:multiLevelType w:val="hybridMultilevel"/>
     <w:tmpl w:val="7152B64C"/>
@@ -28922,7 +30476,7 @@
       </w:pPr>
     </w:lvl>
   </w:abstractNum>
-  <w:abstractNum w:abstractNumId="10" w15:restartNumberingAfterBreak="0">
+  <w:abstractNum w:abstractNumId="12" w15:restartNumberingAfterBreak="0">
     <w:nsid w:val="40FF2820"/>
     <w:multiLevelType w:val="hybridMultilevel"/>
     <w:tmpl w:val="39E68BFE"/>
@@ -29008,7 +30562,7 @@
       </w:pPr>
     </w:lvl>
   </w:abstractNum>
-  <w:abstractNum w:abstractNumId="11" w15:restartNumberingAfterBreak="0">
+  <w:abstractNum w:abstractNumId="13" w15:restartNumberingAfterBreak="0">
     <w:nsid w:val="42E058B8"/>
     <w:multiLevelType w:val="hybridMultilevel"/>
     <w:tmpl w:val="AB56AD3C"/>
@@ -29121,7 +30675,7 @@
       </w:rPr>
     </w:lvl>
   </w:abstractNum>
-  <w:abstractNum w:abstractNumId="12" w15:restartNumberingAfterBreak="0">
+  <w:abstractNum w:abstractNumId="14" w15:restartNumberingAfterBreak="0">
     <w:nsid w:val="53E07D36"/>
     <w:multiLevelType w:val="hybridMultilevel"/>
     <w:tmpl w:val="FB743B52"/>
@@ -29210,7 +30764,7 @@
       </w:pPr>
     </w:lvl>
   </w:abstractNum>
-  <w:abstractNum w:abstractNumId="13" w15:restartNumberingAfterBreak="0">
+  <w:abstractNum w:abstractNumId="15" w15:restartNumberingAfterBreak="0">
     <w:nsid w:val="5AAD6244"/>
     <w:multiLevelType w:val="hybridMultilevel"/>
     <w:tmpl w:val="3FB0ADDE"/>
@@ -29323,7 +30877,7 @@
       </w:rPr>
     </w:lvl>
   </w:abstractNum>
-  <w:abstractNum w:abstractNumId="14" w15:restartNumberingAfterBreak="0">
+  <w:abstractNum w:abstractNumId="16" w15:restartNumberingAfterBreak="0">
     <w:nsid w:val="5C7D03B8"/>
     <w:multiLevelType w:val="hybridMultilevel"/>
     <w:tmpl w:val="83363D3E"/>
@@ -29414,7 +30968,7 @@
       </w:pPr>
     </w:lvl>
   </w:abstractNum>
-  <w:abstractNum w:abstractNumId="15" w15:restartNumberingAfterBreak="0">
+  <w:abstractNum w:abstractNumId="17" w15:restartNumberingAfterBreak="0">
     <w:nsid w:val="667D1962"/>
     <w:multiLevelType w:val="hybridMultilevel"/>
     <w:tmpl w:val="A6C4460E"/>
@@ -29503,7 +31057,7 @@
       </w:pPr>
     </w:lvl>
   </w:abstractNum>
-  <w:abstractNum w:abstractNumId="16" w15:restartNumberingAfterBreak="0">
+  <w:abstractNum w:abstractNumId="18" w15:restartNumberingAfterBreak="0">
     <w:nsid w:val="67A87365"/>
     <w:multiLevelType w:val="multilevel"/>
     <w:tmpl w:val="9252CCD6"/>
@@ -29616,7 +31170,7 @@
       </w:pPr>
     </w:lvl>
   </w:abstractNum>
-  <w:abstractNum w:abstractNumId="17" w15:restartNumberingAfterBreak="0">
+  <w:abstractNum w:abstractNumId="19" w15:restartNumberingAfterBreak="0">
     <w:nsid w:val="6B097D15"/>
     <w:multiLevelType w:val="multilevel"/>
     <w:tmpl w:val="C7C0BA3E"/>
@@ -29765,7 +31319,7 @@
       </w:rPr>
     </w:lvl>
   </w:abstractNum>
-  <w:abstractNum w:abstractNumId="18" w15:restartNumberingAfterBreak="0">
+  <w:abstractNum w:abstractNumId="20" w15:restartNumberingAfterBreak="0">
     <w:nsid w:val="6F5B4C59"/>
     <w:multiLevelType w:val="hybridMultilevel"/>
     <w:tmpl w:val="700A93DA"/>
@@ -29851,7 +31405,7 @@
       </w:pPr>
     </w:lvl>
   </w:abstractNum>
-  <w:abstractNum w:abstractNumId="19" w15:restartNumberingAfterBreak="0">
+  <w:abstractNum w:abstractNumId="21" w15:restartNumberingAfterBreak="0">
     <w:nsid w:val="719079B7"/>
     <w:multiLevelType w:val="hybridMultilevel"/>
     <w:tmpl w:val="D1400FBC"/>
@@ -29941,7 +31495,7 @@
       </w:pPr>
     </w:lvl>
   </w:abstractNum>
-  <w:abstractNum w:abstractNumId="20" w15:restartNumberingAfterBreak="0">
+  <w:abstractNum w:abstractNumId="22" w15:restartNumberingAfterBreak="0">
     <w:nsid w:val="781D3AF2"/>
     <w:multiLevelType w:val="hybridMultilevel"/>
     <w:tmpl w:val="2E5E20E8"/>
@@ -30030,7 +31584,7 @@
       </w:pPr>
     </w:lvl>
   </w:abstractNum>
-  <w:abstractNum w:abstractNumId="21" w15:restartNumberingAfterBreak="0">
+  <w:abstractNum w:abstractNumId="23" w15:restartNumberingAfterBreak="0">
     <w:nsid w:val="7FE54D96"/>
     <w:multiLevelType w:val="hybridMultilevel"/>
     <w:tmpl w:val="B07C016A"/>
@@ -30120,70 +31674,76 @@
     </w:lvl>
   </w:abstractNum>
   <w:num w:numId="1" w16cid:durableId="874079514">
-    <w:abstractNumId w:val="7"/>
+    <w:abstractNumId w:val="9"/>
   </w:num>
   <w:num w:numId="2" w16cid:durableId="1535801825">
-    <w:abstractNumId w:val="8"/>
+    <w:abstractNumId w:val="10"/>
   </w:num>
   <w:num w:numId="3" w16cid:durableId="462578350">
-    <w:abstractNumId w:val="3"/>
+    <w:abstractNumId w:val="5"/>
   </w:num>
   <w:num w:numId="4" w16cid:durableId="160513172">
-    <w:abstractNumId w:val="10"/>
+    <w:abstractNumId w:val="12"/>
   </w:num>
   <w:num w:numId="5" w16cid:durableId="616524710">
-    <w:abstractNumId w:val="12"/>
+    <w:abstractNumId w:val="14"/>
   </w:num>
   <w:num w:numId="6" w16cid:durableId="57168487">
-    <w:abstractNumId w:val="20"/>
+    <w:abstractNumId w:val="22"/>
   </w:num>
   <w:num w:numId="7" w16cid:durableId="1003971526">
-    <w:abstractNumId w:val="21"/>
+    <w:abstractNumId w:val="23"/>
   </w:num>
   <w:num w:numId="8" w16cid:durableId="2117098404">
     <w:abstractNumId w:val="2"/>
   </w:num>
   <w:num w:numId="9" w16cid:durableId="38939972">
-    <w:abstractNumId w:val="15"/>
+    <w:abstractNumId w:val="17"/>
   </w:num>
   <w:num w:numId="10" w16cid:durableId="1681661007">
-    <w:abstractNumId w:val="5"/>
+    <w:abstractNumId w:val="7"/>
   </w:num>
   <w:num w:numId="11" w16cid:durableId="2124424594">
-    <w:abstractNumId w:val="14"/>
+    <w:abstractNumId w:val="16"/>
   </w:num>
   <w:num w:numId="12" w16cid:durableId="605964036">
+    <w:abstractNumId w:val="8"/>
+  </w:num>
+  <w:num w:numId="13" w16cid:durableId="889809212">
+    <w:abstractNumId w:val="11"/>
+  </w:num>
+  <w:num w:numId="14" w16cid:durableId="2142917313">
+    <w:abstractNumId w:val="21"/>
+  </w:num>
+  <w:num w:numId="15" w16cid:durableId="1206529360">
+    <w:abstractNumId w:val="18"/>
+  </w:num>
+  <w:num w:numId="16" w16cid:durableId="1688487314">
+    <w:abstractNumId w:val="13"/>
+  </w:num>
+  <w:num w:numId="17" w16cid:durableId="133177515">
+    <w:abstractNumId w:val="19"/>
+  </w:num>
+  <w:num w:numId="18" w16cid:durableId="711347968">
+    <w:abstractNumId w:val="20"/>
+  </w:num>
+  <w:num w:numId="19" w16cid:durableId="696538658">
     <w:abstractNumId w:val="6"/>
   </w:num>
-  <w:num w:numId="13" w16cid:durableId="889809212">
-    <w:abstractNumId w:val="9"/>
-  </w:num>
-  <w:num w:numId="14" w16cid:durableId="2142917313">
-    <w:abstractNumId w:val="19"/>
-  </w:num>
-  <w:num w:numId="15" w16cid:durableId="1206529360">
-    <w:abstractNumId w:val="16"/>
-  </w:num>
-  <w:num w:numId="16" w16cid:durableId="1688487314">
-    <w:abstractNumId w:val="11"/>
-  </w:num>
-  <w:num w:numId="17" w16cid:durableId="133177515">
-    <w:abstractNumId w:val="17"/>
-  </w:num>
-  <w:num w:numId="18" w16cid:durableId="711347968">
-    <w:abstractNumId w:val="18"/>
-  </w:num>
-  <w:num w:numId="19" w16cid:durableId="696538658">
-    <w:abstractNumId w:val="4"/>
-  </w:num>
   <w:num w:numId="20" w16cid:durableId="1957904677">
-    <w:abstractNumId w:val="13"/>
+    <w:abstractNumId w:val="15"/>
   </w:num>
   <w:num w:numId="21" w16cid:durableId="623970964">
     <w:abstractNumId w:val="0"/>
   </w:num>
   <w:num w:numId="22" w16cid:durableId="302933138">
     <w:abstractNumId w:val="1"/>
+  </w:num>
+  <w:num w:numId="23" w16cid:durableId="2029720949">
+    <w:abstractNumId w:val="3"/>
+  </w:num>
+  <w:num w:numId="24" w16cid:durableId="885802212">
+    <w:abstractNumId w:val="4"/>
   </w:num>
 </w:numbering>
 </file>
@@ -30751,6 +32311,18 @@
       <w:bCs/>
     </w:rPr>
   </w:style>
+  <w:style w:type="character" w:styleId="Hyperlink">
+    <w:name w:val="Hyperlink"/>
+    <w:basedOn w:val="DefaultParagraphFont"/>
+    <w:uiPriority w:val="99"/>
+    <w:semiHidden/>
+    <w:unhideWhenUsed/>
+    <w:rsid w:val="000105A5"/>
+    <w:rPr>
+      <w:color w:val="0000FF"/>
+      <w:u w:val="single"/>
+    </w:rPr>
+  </w:style>
 </w:styles>
 </file>
 

</xml_diff>